<commit_message>
Edited journal then made my own log in a new word document
</commit_message>
<xml_diff>
--- a/journal.docx
+++ b/journal.docx
@@ -1,6 +1,6 @@
 
 <file path=word/document.xml><?xml version="1.0" encoding="utf-8"?>
-<w:document xmlns:wpc="http://schemas.microsoft.com/office/word/2010/wordprocessingCanvas" xmlns:cx="http://schemas.microsoft.com/office/drawing/2014/chartex" xmlns:cx1="http://schemas.microsoft.com/office/drawing/2015/9/8/chartex" xmlns:cx2="http://schemas.microsoft.com/office/drawing/2015/10/21/chartex" xmlns:cx3="http://schemas.microsoft.com/office/drawing/2016/5/9/chartex" xmlns:cx4="http://schemas.microsoft.com/office/drawing/2016/5/10/chartex" xmlns:cx5="http://schemas.microsoft.com/office/drawing/2016/5/11/chartex" xmlns:cx6="http://schemas.microsoft.com/office/drawing/2016/5/12/chartex" xmlns:cx7="http://schemas.microsoft.com/office/drawing/2016/5/13/chartex" xmlns:cx8="http://schemas.microsoft.com/office/drawing/2016/5/14/chartex" xmlns:mc="http://schemas.openxmlformats.org/markup-compatibility/2006" xmlns:aink="http://schemas.microsoft.com/office/drawing/2016/ink" xmlns:am3d="http://schemas.microsoft.com/office/drawing/2017/model3d" xmlns:o="urn:schemas-microsoft-com:office:office" xmlns:r="http://schemas.openxmlformats.org/officeDocument/2006/relationships" xmlns:m="http://schemas.openxmlformats.org/officeDocument/2006/math" xmlns:v="urn:schemas-microsoft-com:vml" xmlns:wp14="http://schemas.microsoft.com/office/word/2010/wordprocessingDrawing" xmlns:wp="http://schemas.openxmlformats.org/drawingml/2006/wordprocessingDrawing" xmlns:w10="urn:schemas-microsoft-com:office:word" xmlns:w="http://schemas.openxmlformats.org/wordprocessingml/2006/main" xmlns:w14="http://schemas.microsoft.com/office/word/2010/wordml" xmlns:w15="http://schemas.microsoft.com/office/word/2012/wordml" xmlns:w16cex="http://schemas.microsoft.com/office/word/2018/wordml/cex" xmlns:w16cid="http://schemas.microsoft.com/office/word/2016/wordml/cid" xmlns:w16="http://schemas.microsoft.com/office/word/2018/wordml" xmlns:w16se="http://schemas.microsoft.com/office/word/2015/wordml/symex" xmlns:wpg="http://schemas.microsoft.com/office/word/2010/wordprocessingGroup" xmlns:wpi="http://schemas.microsoft.com/office/word/2010/wordprocessingInk" xmlns:wne="http://schemas.microsoft.com/office/word/2006/wordml" xmlns:wps="http://schemas.microsoft.com/office/word/2010/wordprocessingShape" mc:Ignorable="w14 w15 w16se w16cid w16 w16cex wp14">
+<w:document xmlns:wpc="http://schemas.microsoft.com/office/word/2010/wordprocessingCanvas" xmlns:cx="http://schemas.microsoft.com/office/drawing/2014/chartex" xmlns:cx1="http://schemas.microsoft.com/office/drawing/2015/9/8/chartex" xmlns:cx2="http://schemas.microsoft.com/office/drawing/2015/10/21/chartex" xmlns:cx3="http://schemas.microsoft.com/office/drawing/2016/5/9/chartex" xmlns:cx4="http://schemas.microsoft.com/office/drawing/2016/5/10/chartex" xmlns:cx5="http://schemas.microsoft.com/office/drawing/2016/5/11/chartex" xmlns:cx6="http://schemas.microsoft.com/office/drawing/2016/5/12/chartex" xmlns:cx7="http://schemas.microsoft.com/office/drawing/2016/5/13/chartex" xmlns:cx8="http://schemas.microsoft.com/office/drawing/2016/5/14/chartex" xmlns:mc="http://schemas.openxmlformats.org/markup-compatibility/2006" xmlns:aink="http://schemas.microsoft.com/office/drawing/2016/ink" xmlns:am3d="http://schemas.microsoft.com/office/drawing/2017/model3d" xmlns:o="urn:schemas-microsoft-com:office:office" xmlns:r="http://schemas.openxmlformats.org/officeDocument/2006/relationships" xmlns:m="http://schemas.openxmlformats.org/officeDocument/2006/math" xmlns:v="urn:schemas-microsoft-com:vml" xmlns:wp14="http://schemas.microsoft.com/office/word/2010/wordprocessingDrawing" xmlns:wp="http://schemas.openxmlformats.org/drawingml/2006/wordprocessingDrawing" xmlns:w10="urn:schemas-microsoft-com:office:word" xmlns:w="http://schemas.openxmlformats.org/wordprocessingml/2006/main" xmlns:w14="http://schemas.microsoft.com/office/word/2010/wordml" xmlns:w15="http://schemas.microsoft.com/office/word/2012/wordml" xmlns:w16cid="http://schemas.microsoft.com/office/word/2016/wordml/cid" xmlns:w16se="http://schemas.microsoft.com/office/word/2015/wordml/symex" xmlns:wpg="http://schemas.microsoft.com/office/word/2010/wordprocessingGroup" xmlns:wpi="http://schemas.microsoft.com/office/word/2010/wordprocessingInk" xmlns:wne="http://schemas.microsoft.com/office/word/2006/wordml" xmlns:wps="http://schemas.microsoft.com/office/word/2010/wordprocessingShape" mc:Ignorable="w14 w15 w16se w16cid wp14">
   <w:body>
     <w:p>
       <w:pPr>
@@ -57,7 +57,7 @@
           <w:w w:val="105"/>
           <w:sz w:val="34"/>
         </w:rPr>
-        <w:t>Your Title Here</w:t>
+        <w:t>Log of optimizing an Unreal project</w:t>
       </w:r>
     </w:p>
     <w:p>
@@ -67,6 +67,7 @@
         <w:jc w:val="center"/>
         <w:rPr>
           <w:rFonts w:ascii="Georgia"/>
+          <w:spacing w:val="-5"/>
           <w:sz w:val="24"/>
         </w:rPr>
       </w:pPr>
@@ -76,82 +77,25 @@
           <w:spacing w:val="-5"/>
           <w:sz w:val="24"/>
         </w:rPr>
-        <w:t>Your</w:t>
-      </w:r>
-      <w:r>
-        <w:rPr>
-          <w:rFonts w:ascii="Georgia"/>
-          <w:spacing w:val="-27"/>
-          <w:sz w:val="24"/>
-        </w:rPr>
-        <w:t xml:space="preserve"> </w:t>
-      </w:r>
-      <w:r>
+        <w:t>Nicholas Lane / 1904291</w:t>
+      </w:r>
+    </w:p>
+    <w:p>
+      <w:pPr>
+        <w:spacing w:before="222" w:line="412" w:lineRule="auto"/>
+        <w:ind w:left="2343" w:right="2356"/>
+        <w:jc w:val="center"/>
         <w:rPr>
           <w:rFonts w:ascii="Georgia"/>
           <w:sz w:val="24"/>
         </w:rPr>
-        <w:t>name</w:t>
-      </w:r>
-      <w:r>
-        <w:rPr>
-          <w:rFonts w:ascii="Georgia"/>
-          <w:spacing w:val="-27"/>
-          <w:sz w:val="24"/>
-        </w:rPr>
-        <w:t xml:space="preserve"> </w:t>
-      </w:r>
+      </w:pPr>
       <w:r>
         <w:rPr>
           <w:rFonts w:ascii="Georgia"/>
           <w:sz w:val="24"/>
         </w:rPr>
-        <w:t>and/or</w:t>
-      </w:r>
-      <w:r>
-        <w:rPr>
-          <w:rFonts w:ascii="Georgia"/>
-          <w:spacing w:val="-27"/>
-          <w:sz w:val="24"/>
-        </w:rPr>
-        <w:t xml:space="preserve"> </w:t>
-      </w:r>
-      <w:r>
-        <w:rPr>
-          <w:rFonts w:ascii="Georgia"/>
-          <w:sz w:val="24"/>
-        </w:rPr>
-        <w:t>student</w:t>
-      </w:r>
-      <w:r>
-        <w:rPr>
-          <w:rFonts w:ascii="Georgia"/>
-          <w:spacing w:val="-26"/>
-          <w:sz w:val="24"/>
-        </w:rPr>
-        <w:t xml:space="preserve"> </w:t>
-      </w:r>
-      <w:r>
-        <w:rPr>
-          <w:rFonts w:ascii="Georgia"/>
-          <w:sz w:val="24"/>
-        </w:rPr>
-        <w:t>number</w:t>
-      </w:r>
-      <w:r>
-        <w:rPr>
-          <w:rFonts w:ascii="Georgia"/>
-          <w:spacing w:val="-27"/>
-          <w:sz w:val="24"/>
-        </w:rPr>
-        <w:t xml:space="preserve"> </w:t>
-      </w:r>
-      <w:r>
-        <w:rPr>
-          <w:rFonts w:ascii="Georgia"/>
-          <w:sz w:val="24"/>
-        </w:rPr>
-        <w:t>here November 19,</w:t>
+        <w:t xml:space="preserve"> November 19,</w:t>
       </w:r>
       <w:r>
         <w:rPr>
@@ -208,7 +152,39 @@
         <w:rPr>
           <w:w w:val="105"/>
         </w:rPr>
-        <w:t>This is the template project for COMP280 worksheet 3(based on COMP110 Assignment 2: Research Journal). Please add additional sections, in addition please include diagrams and screenshots from your profile runs</w:t>
+        <w:t xml:space="preserve">For my optimization assignment I am going to be using an old team project from collage to profile and optimize. This is my most up together project in unreal and I know that when me and my team were creating this </w:t>
+      </w:r>
+      <w:r>
+        <w:rPr>
+          <w:w w:val="105"/>
+        </w:rPr>
+        <w:t>project,</w:t>
+      </w:r>
+      <w:r>
+        <w:rPr>
+          <w:w w:val="105"/>
+        </w:rPr>
+        <w:t xml:space="preserve"> we did not focus at all on </w:t>
+      </w:r>
+      <w:r>
+        <w:rPr>
+          <w:w w:val="105"/>
+        </w:rPr>
+        <w:t>optimization. This means there is likely to be some optimization errors</w:t>
+      </w:r>
+      <w:bookmarkStart w:id="0" w:name="_GoBack"/>
+      <w:bookmarkEnd w:id="0"/>
+      <w:r>
+        <w:rPr>
+          <w:w w:val="105"/>
+        </w:rPr>
+        <w:t xml:space="preserve"> within this project I can find and work on.</w:t>
+      </w:r>
+      <w:r>
+        <w:rPr>
+          <w:w w:val="105"/>
+        </w:rPr>
+        <w:t xml:space="preserve"> </w:t>
       </w:r>
     </w:p>
     <w:p>
@@ -239,33 +215,7 @@
           <w:bCs/>
           <w:w w:val="105"/>
         </w:rPr>
-        <w:t>P</w:t>
-      </w:r>
-      <w:r>
-        <w:rPr>
-          <w:b/>
-          <w:bCs/>
-          <w:w w:val="105"/>
-        </w:rPr>
-        <w:t xml:space="preserve">lease insert a URL to the project you are using for </w:t>
-      </w:r>
-      <w:proofErr w:type="spellStart"/>
-      <w:r>
-        <w:rPr>
-          <w:b/>
-          <w:bCs/>
-          <w:w w:val="105"/>
-        </w:rPr>
-        <w:t>optimisation</w:t>
-      </w:r>
-      <w:proofErr w:type="spellEnd"/>
-      <w:r>
-        <w:rPr>
-          <w:b/>
-          <w:bCs/>
-          <w:w w:val="105"/>
-        </w:rPr>
-        <w:t xml:space="preserve"> task</w:t>
+        <w:t>Please insert a URL to the project you are using for optimisation task</w:t>
       </w:r>
     </w:p>
     <w:p>
@@ -461,33 +411,24 @@
         </w:rPr>
         <w:t xml:space="preserve">Use </w:t>
       </w:r>
-      <w:proofErr w:type="spellStart"/>
       <w:r>
         <w:rPr>
           <w:spacing w:val="-3"/>
           <w:w w:val="105"/>
         </w:rPr>
-        <w:t>BibTeX</w:t>
-      </w:r>
-      <w:proofErr w:type="spellEnd"/>
+        <w:t xml:space="preserve">BibTeX </w:t>
+      </w:r>
+      <w:r>
+        <w:rPr>
+          <w:w w:val="105"/>
+        </w:rPr>
+        <w:t xml:space="preserve">to cite your sources. Entries </w:t>
+      </w:r>
       <w:r>
         <w:rPr>
           <w:spacing w:val="-3"/>
           <w:w w:val="105"/>
         </w:rPr>
-        <w:t xml:space="preserve"> </w:t>
-      </w:r>
-      <w:r>
-        <w:rPr>
-          <w:w w:val="105"/>
-        </w:rPr>
-        <w:t xml:space="preserve">to cite your sources. Entries </w:t>
-      </w:r>
-      <w:r>
-        <w:rPr>
-          <w:spacing w:val="-3"/>
-          <w:w w:val="105"/>
-        </w:rPr>
         <w:t xml:space="preserve">have </w:t>
       </w:r>
       <w:r>
@@ -496,138 +437,85 @@
         </w:rPr>
         <w:t xml:space="preserve">already been added to </w:t>
       </w:r>
-      <w:proofErr w:type="spellStart"/>
       <w:r>
         <w:rPr>
           <w:rFonts w:ascii="PMingLiU"/>
           <w:w w:val="120"/>
         </w:rPr>
-        <w:t>references.bib</w:t>
-      </w:r>
-      <w:proofErr w:type="spellEnd"/>
+        <w:t xml:space="preserve">references.bib </w:t>
+      </w:r>
+      <w:r>
+        <w:rPr>
+          <w:w w:val="105"/>
+        </w:rPr>
+        <w:t xml:space="preserve">for the papers on the reading list. These  papers  </w:t>
+      </w:r>
+      <w:r>
+        <w:rPr>
+          <w:spacing w:val="-3"/>
+          <w:w w:val="105"/>
+        </w:rPr>
+        <w:t xml:space="preserve">cover  </w:t>
+      </w:r>
+      <w:r>
+        <w:rPr>
+          <w:w w:val="105"/>
+        </w:rPr>
+        <w:t xml:space="preserve">topics such as artificial intelligence [6, 3], programming language design [1], crpytog- raphy [5], graphics rendering [4], and collision detection [2]. </w:t>
+      </w:r>
+      <w:r>
+        <w:rPr>
+          <w:spacing w:val="-6"/>
+          <w:w w:val="105"/>
+        </w:rPr>
+        <w:t xml:space="preserve">You </w:t>
+      </w:r>
+      <w:r>
+        <w:rPr>
+          <w:w w:val="105"/>
+        </w:rPr>
+        <w:t>will need to add</w:t>
+      </w:r>
+      <w:r>
+        <w:rPr>
+          <w:spacing w:val="21"/>
+          <w:w w:val="105"/>
+        </w:rPr>
+        <w:t xml:space="preserve"> </w:t>
+      </w:r>
+      <w:r>
+        <w:rPr>
+          <w:w w:val="105"/>
+        </w:rPr>
+        <w:t>entries</w:t>
+      </w:r>
+      <w:r>
+        <w:rPr>
+          <w:spacing w:val="22"/>
+          <w:w w:val="105"/>
+        </w:rPr>
+        <w:t xml:space="preserve"> </w:t>
+      </w:r>
+      <w:r>
+        <w:rPr>
+          <w:w w:val="105"/>
+        </w:rPr>
+        <w:t>to</w:t>
+      </w:r>
+      <w:r>
+        <w:rPr>
+          <w:spacing w:val="22"/>
+          <w:w w:val="105"/>
+        </w:rPr>
+        <w:t xml:space="preserve"> </w:t>
+      </w:r>
       <w:r>
         <w:rPr>
           <w:rFonts w:ascii="PMingLiU"/>
           <w:w w:val="120"/>
         </w:rPr>
-        <w:t xml:space="preserve"> </w:t>
-      </w:r>
-      <w:r>
-        <w:rPr>
-          <w:w w:val="105"/>
-        </w:rPr>
-        <w:t xml:space="preserve">for the papers on the reading list. </w:t>
-      </w:r>
-      <w:proofErr w:type="gramStart"/>
-      <w:r>
-        <w:rPr>
-          <w:w w:val="105"/>
-        </w:rPr>
-        <w:t>These  papers</w:t>
-      </w:r>
-      <w:proofErr w:type="gramEnd"/>
-      <w:r>
-        <w:rPr>
-          <w:w w:val="105"/>
-        </w:rPr>
-        <w:t xml:space="preserve">  </w:t>
-      </w:r>
-      <w:r>
-        <w:rPr>
-          <w:spacing w:val="-3"/>
-          <w:w w:val="105"/>
-        </w:rPr>
-        <w:t xml:space="preserve">cover  </w:t>
-      </w:r>
-      <w:r>
-        <w:rPr>
-          <w:w w:val="105"/>
-        </w:rPr>
-        <w:t xml:space="preserve">topics such as artificial intelligence [6, 3], programming language design [1], </w:t>
-      </w:r>
-      <w:proofErr w:type="spellStart"/>
-      <w:r>
-        <w:rPr>
-          <w:w w:val="105"/>
-        </w:rPr>
-        <w:t>crpytog</w:t>
-      </w:r>
-      <w:proofErr w:type="spellEnd"/>
-      <w:r>
-        <w:rPr>
-          <w:w w:val="105"/>
-        </w:rPr>
-        <w:t xml:space="preserve">- </w:t>
-      </w:r>
-      <w:proofErr w:type="spellStart"/>
-      <w:r>
-        <w:rPr>
-          <w:w w:val="105"/>
-        </w:rPr>
-        <w:t>raphy</w:t>
-      </w:r>
-      <w:proofErr w:type="spellEnd"/>
-      <w:r>
-        <w:rPr>
-          <w:w w:val="105"/>
-        </w:rPr>
-        <w:t xml:space="preserve"> [5], graphics rendering [4], and collision detection [2]. </w:t>
-      </w:r>
-      <w:r>
-        <w:rPr>
-          <w:spacing w:val="-6"/>
-          <w:w w:val="105"/>
-        </w:rPr>
-        <w:t xml:space="preserve">You </w:t>
-      </w:r>
-      <w:r>
-        <w:rPr>
-          <w:w w:val="105"/>
-        </w:rPr>
-        <w:t>will need to add</w:t>
-      </w:r>
-      <w:r>
-        <w:rPr>
-          <w:spacing w:val="21"/>
-          <w:w w:val="105"/>
-        </w:rPr>
-        <w:t xml:space="preserve"> </w:t>
-      </w:r>
-      <w:r>
-        <w:rPr>
-          <w:w w:val="105"/>
-        </w:rPr>
-        <w:t>entries</w:t>
-      </w:r>
-      <w:r>
-        <w:rPr>
-          <w:spacing w:val="22"/>
-          <w:w w:val="105"/>
-        </w:rPr>
-        <w:t xml:space="preserve"> </w:t>
-      </w:r>
-      <w:r>
-        <w:rPr>
-          <w:w w:val="105"/>
-        </w:rPr>
-        <w:t>to</w:t>
-      </w:r>
-      <w:r>
-        <w:rPr>
-          <w:spacing w:val="22"/>
-          <w:w w:val="105"/>
-        </w:rPr>
-        <w:t xml:space="preserve"> </w:t>
-      </w:r>
-      <w:proofErr w:type="spellStart"/>
-      <w:r>
-        <w:rPr>
-          <w:rFonts w:ascii="PMingLiU"/>
-          <w:w w:val="120"/>
-        </w:rPr>
         <w:t>references.bib</w:t>
       </w:r>
-      <w:proofErr w:type="spellEnd"/>
       <w:r>
         <w:rPr>
           <w:rFonts w:ascii="PMingLiU"/>
@@ -743,21 +631,7 @@
         <w:rPr>
           <w:w w:val="105"/>
         </w:rPr>
-        <w:t xml:space="preserve">See </w:t>
-      </w:r>
-      <w:proofErr w:type="spellStart"/>
-      <w:r>
-        <w:rPr>
-          <w:w w:val="105"/>
-        </w:rPr>
-        <w:t>LearningSpace</w:t>
-      </w:r>
-      <w:proofErr w:type="spellEnd"/>
-      <w:r>
-        <w:rPr>
-          <w:w w:val="105"/>
-        </w:rPr>
-        <w:t xml:space="preserve"> for the assignment brief, containing information on marking criteria and further guidance.</w:t>
+        <w:t>See LearningSpace for the assignment brief, containing information on marking criteria and further guidance.</w:t>
       </w:r>
     </w:p>
     <w:p>
@@ -792,21 +666,12 @@
           <w:sz w:val="20"/>
         </w:rPr>
       </w:pPr>
-      <w:proofErr w:type="spellStart"/>
-      <w:r>
-        <w:rPr>
-          <w:w w:val="105"/>
-          <w:sz w:val="20"/>
-        </w:rPr>
-        <w:t>Edsger</w:t>
-      </w:r>
-      <w:proofErr w:type="spellEnd"/>
-      <w:r>
-        <w:rPr>
-          <w:w w:val="105"/>
-          <w:sz w:val="20"/>
-        </w:rPr>
-        <w:t xml:space="preserve"> W. Dijkstra. Go to statement considered harmful. </w:t>
+      <w:r>
+        <w:rPr>
+          <w:w w:val="105"/>
+          <w:sz w:val="20"/>
+        </w:rPr>
+        <w:t xml:space="preserve">Edsger W. Dijkstra. Go to statement considered harmful. </w:t>
       </w:r>
       <w:r>
         <w:rPr>
@@ -862,14 +727,7 @@
           <w:w w:val="105"/>
           <w:sz w:val="20"/>
         </w:rPr>
-        <w:t>E. G. Gilbert, D. W. Johnson, a</w:t>
-      </w:r>
-      <w:r>
-        <w:rPr>
-          <w:w w:val="105"/>
-          <w:sz w:val="20"/>
-        </w:rPr>
-        <w:t xml:space="preserve">nd S. S. Keerthi. A fast procedure for computing the distance between complex objects in three-dimensional space. </w:t>
+        <w:t xml:space="preserve">E. G. Gilbert, D. W. Johnson, and S. S. Keerthi. A fast procedure for computing the distance between complex objects in three-dimensional space. </w:t>
       </w:r>
       <w:r>
         <w:rPr>
@@ -942,6 +800,7 @@
           <w:w w:val="110"/>
           <w:sz w:val="20"/>
         </w:rPr>
+        <w:lastRenderedPageBreak/>
         <w:t>Donald</w:t>
       </w:r>
       <w:r>
@@ -1154,70 +1013,28 @@
         <w:rPr>
           <w:sz w:val="20"/>
         </w:rPr>
-        <w:lastRenderedPageBreak/>
         <w:t xml:space="preserve">Bui </w:t>
       </w:r>
-      <w:proofErr w:type="spellStart"/>
       <w:r>
         <w:rPr>
           <w:spacing w:val="-4"/>
           <w:sz w:val="20"/>
         </w:rPr>
-        <w:t>Tuong</w:t>
-      </w:r>
-      <w:proofErr w:type="spellEnd"/>
-      <w:r>
-        <w:rPr>
-          <w:spacing w:val="-4"/>
-          <w:sz w:val="20"/>
-        </w:rPr>
-        <w:t xml:space="preserve"> </w:t>
-      </w:r>
-      <w:proofErr w:type="spellStart"/>
-      <w:r>
-        <w:rPr>
-          <w:sz w:val="20"/>
-        </w:rPr>
-        <w:t>Phong</w:t>
-      </w:r>
-      <w:proofErr w:type="spellEnd"/>
-      <w:r>
-        <w:rPr>
-          <w:sz w:val="20"/>
-        </w:rPr>
-        <w:t xml:space="preserve">. </w:t>
-      </w:r>
-      <w:proofErr w:type="spellStart"/>
-      <w:r>
-        <w:rPr>
-          <w:sz w:val="20"/>
-        </w:rPr>
-        <w:t>Ilumination</w:t>
-      </w:r>
-      <w:proofErr w:type="spellEnd"/>
-      <w:r>
-        <w:rPr>
-          <w:sz w:val="20"/>
-        </w:rPr>
-        <w:t xml:space="preserve"> for computer generated pictures. </w:t>
-      </w:r>
-      <w:proofErr w:type="spellStart"/>
+        <w:t xml:space="preserve">Tuong </w:t>
+      </w:r>
+      <w:r>
+        <w:rPr>
+          <w:sz w:val="20"/>
+        </w:rPr>
+        <w:t xml:space="preserve">Phong. Ilumination for computer generated pictures. </w:t>
+      </w:r>
       <w:r>
         <w:rPr>
           <w:rFonts w:ascii="Georgia" w:hAnsi="Georgia"/>
           <w:i/>
           <w:sz w:val="20"/>
         </w:rPr>
-        <w:t>Communi</w:t>
-      </w:r>
-      <w:proofErr w:type="spellEnd"/>
-      <w:r>
-        <w:rPr>
-          <w:rFonts w:ascii="Georgia" w:hAnsi="Georgia"/>
-          <w:i/>
-          <w:sz w:val="20"/>
-        </w:rPr>
-        <w:t>- cations of the</w:t>
+        <w:t>Communi- cations of the</w:t>
       </w:r>
       <w:r>
         <w:rPr>
@@ -1306,39 +1123,7 @@
           <w:w w:val="105"/>
           <w:sz w:val="20"/>
         </w:rPr>
-        <w:t xml:space="preserve">R. L. </w:t>
-      </w:r>
-      <w:proofErr w:type="spellStart"/>
-      <w:r>
-        <w:rPr>
-          <w:w w:val="105"/>
-          <w:sz w:val="20"/>
-        </w:rPr>
-        <w:t>Rivest</w:t>
-      </w:r>
-      <w:proofErr w:type="spellEnd"/>
-      <w:r>
-        <w:rPr>
-          <w:w w:val="105"/>
-          <w:sz w:val="20"/>
-        </w:rPr>
-        <w:t xml:space="preserve">, A. Shamir, and L. </w:t>
-      </w:r>
-      <w:proofErr w:type="spellStart"/>
-      <w:r>
-        <w:rPr>
-          <w:w w:val="105"/>
-          <w:sz w:val="20"/>
-        </w:rPr>
-        <w:t>Adleman</w:t>
-      </w:r>
-      <w:proofErr w:type="spellEnd"/>
-      <w:r>
-        <w:rPr>
-          <w:w w:val="105"/>
-          <w:sz w:val="20"/>
-        </w:rPr>
-        <w:t xml:space="preserve">. A method for obtaining digital signatures and public-key cryptosystems. </w:t>
+        <w:t xml:space="preserve">R. L. Rivest, A. Shamir, and L. Adleman. A method for obtaining digital signatures and public-key cryptosystems. </w:t>
       </w:r>
       <w:r>
         <w:rPr>
@@ -1438,7 +1223,7 @@
 </file>
 
 <file path=word/endnotes.xml><?xml version="1.0" encoding="utf-8"?>
-<w:endnotes xmlns:wpc="http://schemas.microsoft.com/office/word/2010/wordprocessingCanvas" xmlns:cx="http://schemas.microsoft.com/office/drawing/2014/chartex" xmlns:cx1="http://schemas.microsoft.com/office/drawing/2015/9/8/chartex" xmlns:cx2="http://schemas.microsoft.com/office/drawing/2015/10/21/chartex" xmlns:cx3="http://schemas.microsoft.com/office/drawing/2016/5/9/chartex" xmlns:cx4="http://schemas.microsoft.com/office/drawing/2016/5/10/chartex" xmlns:cx5="http://schemas.microsoft.com/office/drawing/2016/5/11/chartex" xmlns:cx6="http://schemas.microsoft.com/office/drawing/2016/5/12/chartex" xmlns:cx7="http://schemas.microsoft.com/office/drawing/2016/5/13/chartex" xmlns:cx8="http://schemas.microsoft.com/office/drawing/2016/5/14/chartex" xmlns:mc="http://schemas.openxmlformats.org/markup-compatibility/2006" xmlns:aink="http://schemas.microsoft.com/office/drawing/2016/ink" xmlns:am3d="http://schemas.microsoft.com/office/drawing/2017/model3d" xmlns:o="urn:schemas-microsoft-com:office:office" xmlns:r="http://schemas.openxmlformats.org/officeDocument/2006/relationships" xmlns:m="http://schemas.openxmlformats.org/officeDocument/2006/math" xmlns:v="urn:schemas-microsoft-com:vml" xmlns:wp14="http://schemas.microsoft.com/office/word/2010/wordprocessingDrawing" xmlns:wp="http://schemas.openxmlformats.org/drawingml/2006/wordprocessingDrawing" xmlns:w10="urn:schemas-microsoft-com:office:word" xmlns:w="http://schemas.openxmlformats.org/wordprocessingml/2006/main" xmlns:w14="http://schemas.microsoft.com/office/word/2010/wordml" xmlns:w15="http://schemas.microsoft.com/office/word/2012/wordml" xmlns:w16cex="http://schemas.microsoft.com/office/word/2018/wordml/cex" xmlns:w16cid="http://schemas.microsoft.com/office/word/2016/wordml/cid" xmlns:w16="http://schemas.microsoft.com/office/word/2018/wordml" xmlns:w16se="http://schemas.microsoft.com/office/word/2015/wordml/symex" xmlns:wpg="http://schemas.microsoft.com/office/word/2010/wordprocessingGroup" xmlns:wpi="http://schemas.microsoft.com/office/word/2010/wordprocessingInk" xmlns:wne="http://schemas.microsoft.com/office/word/2006/wordml" xmlns:wps="http://schemas.microsoft.com/office/word/2010/wordprocessingShape" mc:Ignorable="w14 w15 w16se w16cid w16 w16cex wp14">
+<w:endnotes xmlns:wpc="http://schemas.microsoft.com/office/word/2010/wordprocessingCanvas" xmlns:cx="http://schemas.microsoft.com/office/drawing/2014/chartex" xmlns:cx1="http://schemas.microsoft.com/office/drawing/2015/9/8/chartex" xmlns:cx2="http://schemas.microsoft.com/office/drawing/2015/10/21/chartex" xmlns:cx3="http://schemas.microsoft.com/office/drawing/2016/5/9/chartex" xmlns:cx4="http://schemas.microsoft.com/office/drawing/2016/5/10/chartex" xmlns:cx5="http://schemas.microsoft.com/office/drawing/2016/5/11/chartex" xmlns:cx6="http://schemas.microsoft.com/office/drawing/2016/5/12/chartex" xmlns:cx7="http://schemas.microsoft.com/office/drawing/2016/5/13/chartex" xmlns:cx8="http://schemas.microsoft.com/office/drawing/2016/5/14/chartex" xmlns:mc="http://schemas.openxmlformats.org/markup-compatibility/2006" xmlns:aink="http://schemas.microsoft.com/office/drawing/2016/ink" xmlns:am3d="http://schemas.microsoft.com/office/drawing/2017/model3d" xmlns:o="urn:schemas-microsoft-com:office:office" xmlns:r="http://schemas.openxmlformats.org/officeDocument/2006/relationships" xmlns:m="http://schemas.openxmlformats.org/officeDocument/2006/math" xmlns:v="urn:schemas-microsoft-com:vml" xmlns:wp14="http://schemas.microsoft.com/office/word/2010/wordprocessingDrawing" xmlns:wp="http://schemas.openxmlformats.org/drawingml/2006/wordprocessingDrawing" xmlns:w10="urn:schemas-microsoft-com:office:word" xmlns:w="http://schemas.openxmlformats.org/wordprocessingml/2006/main" xmlns:w14="http://schemas.microsoft.com/office/word/2010/wordml" xmlns:w15="http://schemas.microsoft.com/office/word/2012/wordml" xmlns:w16cid="http://schemas.microsoft.com/office/word/2016/wordml/cid" xmlns:w16se="http://schemas.microsoft.com/office/word/2015/wordml/symex" xmlns:wpg="http://schemas.microsoft.com/office/word/2010/wordprocessingGroup" xmlns:wpi="http://schemas.microsoft.com/office/word/2010/wordprocessingInk" xmlns:wne="http://schemas.microsoft.com/office/word/2006/wordml" xmlns:wps="http://schemas.microsoft.com/office/word/2010/wordprocessingShape" mc:Ignorable="w14 w15 w16se w16cid wp14">
   <w:endnote w:type="separator" w:id="-1">
     <w:p>
       <w:r>
@@ -1457,7 +1242,7 @@
 </file>
 
 <file path=word/footer1.xml><?xml version="1.0" encoding="utf-8"?>
-<w:ftr xmlns:wpc="http://schemas.microsoft.com/office/word/2010/wordprocessingCanvas" xmlns:cx="http://schemas.microsoft.com/office/drawing/2014/chartex" xmlns:cx1="http://schemas.microsoft.com/office/drawing/2015/9/8/chartex" xmlns:cx2="http://schemas.microsoft.com/office/drawing/2015/10/21/chartex" xmlns:cx3="http://schemas.microsoft.com/office/drawing/2016/5/9/chartex" xmlns:cx4="http://schemas.microsoft.com/office/drawing/2016/5/10/chartex" xmlns:cx5="http://schemas.microsoft.com/office/drawing/2016/5/11/chartex" xmlns:cx6="http://schemas.microsoft.com/office/drawing/2016/5/12/chartex" xmlns:cx7="http://schemas.microsoft.com/office/drawing/2016/5/13/chartex" xmlns:cx8="http://schemas.microsoft.com/office/drawing/2016/5/14/chartex" xmlns:mc="http://schemas.openxmlformats.org/markup-compatibility/2006" xmlns:aink="http://schemas.microsoft.com/office/drawing/2016/ink" xmlns:am3d="http://schemas.microsoft.com/office/drawing/2017/model3d" xmlns:o="urn:schemas-microsoft-com:office:office" xmlns:r="http://schemas.openxmlformats.org/officeDocument/2006/relationships" xmlns:m="http://schemas.openxmlformats.org/officeDocument/2006/math" xmlns:v="urn:schemas-microsoft-com:vml" xmlns:wp14="http://schemas.microsoft.com/office/word/2010/wordprocessingDrawing" xmlns:wp="http://schemas.openxmlformats.org/drawingml/2006/wordprocessingDrawing" xmlns:w10="urn:schemas-microsoft-com:office:word" xmlns:w="http://schemas.openxmlformats.org/wordprocessingml/2006/main" xmlns:w14="http://schemas.microsoft.com/office/word/2010/wordml" xmlns:w15="http://schemas.microsoft.com/office/word/2012/wordml" xmlns:w16cex="http://schemas.microsoft.com/office/word/2018/wordml/cex" xmlns:w16cid="http://schemas.microsoft.com/office/word/2016/wordml/cid" xmlns:w16="http://schemas.microsoft.com/office/word/2018/wordml" xmlns:w16se="http://schemas.microsoft.com/office/word/2015/wordml/symex" xmlns:wpg="http://schemas.microsoft.com/office/word/2010/wordprocessingGroup" xmlns:wpi="http://schemas.microsoft.com/office/word/2010/wordprocessingInk" xmlns:wne="http://schemas.microsoft.com/office/word/2006/wordml" xmlns:wps="http://schemas.microsoft.com/office/word/2010/wordprocessingShape" mc:Ignorable="w14 w15 w16se w16cid w16 w16cex wp14">
+<w:ftr xmlns:wpc="http://schemas.microsoft.com/office/word/2010/wordprocessingCanvas" xmlns:cx="http://schemas.microsoft.com/office/drawing/2014/chartex" xmlns:cx1="http://schemas.microsoft.com/office/drawing/2015/9/8/chartex" xmlns:cx2="http://schemas.microsoft.com/office/drawing/2015/10/21/chartex" xmlns:cx3="http://schemas.microsoft.com/office/drawing/2016/5/9/chartex" xmlns:cx4="http://schemas.microsoft.com/office/drawing/2016/5/10/chartex" xmlns:cx5="http://schemas.microsoft.com/office/drawing/2016/5/11/chartex" xmlns:cx6="http://schemas.microsoft.com/office/drawing/2016/5/12/chartex" xmlns:cx7="http://schemas.microsoft.com/office/drawing/2016/5/13/chartex" xmlns:cx8="http://schemas.microsoft.com/office/drawing/2016/5/14/chartex" xmlns:mc="http://schemas.openxmlformats.org/markup-compatibility/2006" xmlns:aink="http://schemas.microsoft.com/office/drawing/2016/ink" xmlns:am3d="http://schemas.microsoft.com/office/drawing/2017/model3d" xmlns:o="urn:schemas-microsoft-com:office:office" xmlns:r="http://schemas.openxmlformats.org/officeDocument/2006/relationships" xmlns:m="http://schemas.openxmlformats.org/officeDocument/2006/math" xmlns:v="urn:schemas-microsoft-com:vml" xmlns:wp14="http://schemas.microsoft.com/office/word/2010/wordprocessingDrawing" xmlns:wp="http://schemas.openxmlformats.org/drawingml/2006/wordprocessingDrawing" xmlns:w10="urn:schemas-microsoft-com:office:word" xmlns:w="http://schemas.openxmlformats.org/wordprocessingml/2006/main" xmlns:w14="http://schemas.microsoft.com/office/word/2010/wordml" xmlns:w15="http://schemas.microsoft.com/office/word/2012/wordml" xmlns:w16cid="http://schemas.microsoft.com/office/word/2016/wordml/cid" xmlns:w16se="http://schemas.microsoft.com/office/word/2015/wordml/symex" xmlns:wpg="http://schemas.microsoft.com/office/word/2010/wordprocessingGroup" xmlns:wpi="http://schemas.microsoft.com/office/word/2010/wordprocessingInk" xmlns:wne="http://schemas.microsoft.com/office/word/2006/wordml" xmlns:wps="http://schemas.microsoft.com/office/word/2010/wordprocessingShape" mc:Ignorable="w14 w15 w16se w16cid wp14">
   <w:p>
     <w:pPr>
       <w:pStyle w:val="BodyText"/>
@@ -1508,7 +1293,7 @@
 </file>
 
 <file path=word/footnotes.xml><?xml version="1.0" encoding="utf-8"?>
-<w:footnotes xmlns:wpc="http://schemas.microsoft.com/office/word/2010/wordprocessingCanvas" xmlns:cx="http://schemas.microsoft.com/office/drawing/2014/chartex" xmlns:cx1="http://schemas.microsoft.com/office/drawing/2015/9/8/chartex" xmlns:cx2="http://schemas.microsoft.com/office/drawing/2015/10/21/chartex" xmlns:cx3="http://schemas.microsoft.com/office/drawing/2016/5/9/chartex" xmlns:cx4="http://schemas.microsoft.com/office/drawing/2016/5/10/chartex" xmlns:cx5="http://schemas.microsoft.com/office/drawing/2016/5/11/chartex" xmlns:cx6="http://schemas.microsoft.com/office/drawing/2016/5/12/chartex" xmlns:cx7="http://schemas.microsoft.com/office/drawing/2016/5/13/chartex" xmlns:cx8="http://schemas.microsoft.com/office/drawing/2016/5/14/chartex" xmlns:mc="http://schemas.openxmlformats.org/markup-compatibility/2006" xmlns:aink="http://schemas.microsoft.com/office/drawing/2016/ink" xmlns:am3d="http://schemas.microsoft.com/office/drawing/2017/model3d" xmlns:o="urn:schemas-microsoft-com:office:office" xmlns:r="http://schemas.openxmlformats.org/officeDocument/2006/relationships" xmlns:m="http://schemas.openxmlformats.org/officeDocument/2006/math" xmlns:v="urn:schemas-microsoft-com:vml" xmlns:wp14="http://schemas.microsoft.com/office/word/2010/wordprocessingDrawing" xmlns:wp="http://schemas.openxmlformats.org/drawingml/2006/wordprocessingDrawing" xmlns:w10="urn:schemas-microsoft-com:office:word" xmlns:w="http://schemas.openxmlformats.org/wordprocessingml/2006/main" xmlns:w14="http://schemas.microsoft.com/office/word/2010/wordml" xmlns:w15="http://schemas.microsoft.com/office/word/2012/wordml" xmlns:w16cex="http://schemas.microsoft.com/office/word/2018/wordml/cex" xmlns:w16cid="http://schemas.microsoft.com/office/word/2016/wordml/cid" xmlns:w16="http://schemas.microsoft.com/office/word/2018/wordml" xmlns:w16se="http://schemas.microsoft.com/office/word/2015/wordml/symex" xmlns:wpg="http://schemas.microsoft.com/office/word/2010/wordprocessingGroup" xmlns:wpi="http://schemas.microsoft.com/office/word/2010/wordprocessingInk" xmlns:wne="http://schemas.microsoft.com/office/word/2006/wordml" xmlns:wps="http://schemas.microsoft.com/office/word/2010/wordprocessingShape" mc:Ignorable="w14 w15 w16se w16cid w16 w16cex wp14">
+<w:footnotes xmlns:wpc="http://schemas.microsoft.com/office/word/2010/wordprocessingCanvas" xmlns:cx="http://schemas.microsoft.com/office/drawing/2014/chartex" xmlns:cx1="http://schemas.microsoft.com/office/drawing/2015/9/8/chartex" xmlns:cx2="http://schemas.microsoft.com/office/drawing/2015/10/21/chartex" xmlns:cx3="http://schemas.microsoft.com/office/drawing/2016/5/9/chartex" xmlns:cx4="http://schemas.microsoft.com/office/drawing/2016/5/10/chartex" xmlns:cx5="http://schemas.microsoft.com/office/drawing/2016/5/11/chartex" xmlns:cx6="http://schemas.microsoft.com/office/drawing/2016/5/12/chartex" xmlns:cx7="http://schemas.microsoft.com/office/drawing/2016/5/13/chartex" xmlns:cx8="http://schemas.microsoft.com/office/drawing/2016/5/14/chartex" xmlns:mc="http://schemas.openxmlformats.org/markup-compatibility/2006" xmlns:aink="http://schemas.microsoft.com/office/drawing/2016/ink" xmlns:am3d="http://schemas.microsoft.com/office/drawing/2017/model3d" xmlns:o="urn:schemas-microsoft-com:office:office" xmlns:r="http://schemas.openxmlformats.org/officeDocument/2006/relationships" xmlns:m="http://schemas.openxmlformats.org/officeDocument/2006/math" xmlns:v="urn:schemas-microsoft-com:vml" xmlns:wp14="http://schemas.microsoft.com/office/word/2010/wordprocessingDrawing" xmlns:wp="http://schemas.openxmlformats.org/drawingml/2006/wordprocessingDrawing" xmlns:w10="urn:schemas-microsoft-com:office:word" xmlns:w="http://schemas.openxmlformats.org/wordprocessingml/2006/main" xmlns:w14="http://schemas.microsoft.com/office/word/2010/wordml" xmlns:w15="http://schemas.microsoft.com/office/word/2012/wordml" xmlns:w16cid="http://schemas.microsoft.com/office/word/2016/wordml/cid" xmlns:w16se="http://schemas.microsoft.com/office/word/2015/wordml/symex" xmlns:wpg="http://schemas.microsoft.com/office/word/2010/wordprocessingGroup" xmlns:wpi="http://schemas.microsoft.com/office/word/2010/wordprocessingInk" xmlns:wne="http://schemas.microsoft.com/office/word/2006/wordml" xmlns:wps="http://schemas.microsoft.com/office/word/2010/wordprocessingShape" mc:Ignorable="w14 w15 w16se w16cid wp14">
   <w:footnote w:type="separator" w:id="-1">
     <w:p>
       <w:r>
@@ -1527,7 +1312,7 @@
 </file>
 
 <file path=word/numbering.xml><?xml version="1.0" encoding="utf-8"?>
-<w:numbering xmlns:wpc="http://schemas.microsoft.com/office/word/2010/wordprocessingCanvas" xmlns:cx="http://schemas.microsoft.com/office/drawing/2014/chartex" xmlns:cx1="http://schemas.microsoft.com/office/drawing/2015/9/8/chartex" xmlns:cx2="http://schemas.microsoft.com/office/drawing/2015/10/21/chartex" xmlns:cx3="http://schemas.microsoft.com/office/drawing/2016/5/9/chartex" xmlns:cx4="http://schemas.microsoft.com/office/drawing/2016/5/10/chartex" xmlns:cx5="http://schemas.microsoft.com/office/drawing/2016/5/11/chartex" xmlns:cx6="http://schemas.microsoft.com/office/drawing/2016/5/12/chartex" xmlns:cx7="http://schemas.microsoft.com/office/drawing/2016/5/13/chartex" xmlns:cx8="http://schemas.microsoft.com/office/drawing/2016/5/14/chartex" xmlns:mc="http://schemas.openxmlformats.org/markup-compatibility/2006" xmlns:aink="http://schemas.microsoft.com/office/drawing/2016/ink" xmlns:am3d="http://schemas.microsoft.com/office/drawing/2017/model3d" xmlns:o="urn:schemas-microsoft-com:office:office" xmlns:r="http://schemas.openxmlformats.org/officeDocument/2006/relationships" xmlns:m="http://schemas.openxmlformats.org/officeDocument/2006/math" xmlns:v="urn:schemas-microsoft-com:vml" xmlns:wp14="http://schemas.microsoft.com/office/word/2010/wordprocessingDrawing" xmlns:wp="http://schemas.openxmlformats.org/drawingml/2006/wordprocessingDrawing" xmlns:w10="urn:schemas-microsoft-com:office:word" xmlns:w="http://schemas.openxmlformats.org/wordprocessingml/2006/main" xmlns:w14="http://schemas.microsoft.com/office/word/2010/wordml" xmlns:w15="http://schemas.microsoft.com/office/word/2012/wordml" xmlns:w16cex="http://schemas.microsoft.com/office/word/2018/wordml/cex" xmlns:w16cid="http://schemas.microsoft.com/office/word/2016/wordml/cid" xmlns:w16="http://schemas.microsoft.com/office/word/2018/wordml" xmlns:w16se="http://schemas.microsoft.com/office/word/2015/wordml/symex" xmlns:wpg="http://schemas.microsoft.com/office/word/2010/wordprocessingGroup" xmlns:wpi="http://schemas.microsoft.com/office/word/2010/wordprocessingInk" xmlns:wne="http://schemas.microsoft.com/office/word/2006/wordml" xmlns:wps="http://schemas.microsoft.com/office/word/2010/wordprocessingShape" mc:Ignorable="w14 w15 w16se w16cid w16 w16cex wp14">
+<w:numbering xmlns:wpc="http://schemas.microsoft.com/office/word/2010/wordprocessingCanvas" xmlns:cx="http://schemas.microsoft.com/office/drawing/2014/chartex" xmlns:cx1="http://schemas.microsoft.com/office/drawing/2015/9/8/chartex" xmlns:cx2="http://schemas.microsoft.com/office/drawing/2015/10/21/chartex" xmlns:cx3="http://schemas.microsoft.com/office/drawing/2016/5/9/chartex" xmlns:cx4="http://schemas.microsoft.com/office/drawing/2016/5/10/chartex" xmlns:cx5="http://schemas.microsoft.com/office/drawing/2016/5/11/chartex" xmlns:cx6="http://schemas.microsoft.com/office/drawing/2016/5/12/chartex" xmlns:cx7="http://schemas.microsoft.com/office/drawing/2016/5/13/chartex" xmlns:cx8="http://schemas.microsoft.com/office/drawing/2016/5/14/chartex" xmlns:mc="http://schemas.openxmlformats.org/markup-compatibility/2006" xmlns:aink="http://schemas.microsoft.com/office/drawing/2016/ink" xmlns:am3d="http://schemas.microsoft.com/office/drawing/2017/model3d" xmlns:o="urn:schemas-microsoft-com:office:office" xmlns:r="http://schemas.openxmlformats.org/officeDocument/2006/relationships" xmlns:m="http://schemas.openxmlformats.org/officeDocument/2006/math" xmlns:v="urn:schemas-microsoft-com:vml" xmlns:wp14="http://schemas.microsoft.com/office/word/2010/wordprocessingDrawing" xmlns:wp="http://schemas.openxmlformats.org/drawingml/2006/wordprocessingDrawing" xmlns:w10="urn:schemas-microsoft-com:office:word" xmlns:w="http://schemas.openxmlformats.org/wordprocessingml/2006/main" xmlns:w14="http://schemas.microsoft.com/office/word/2010/wordml" xmlns:w15="http://schemas.microsoft.com/office/word/2012/wordml" xmlns:w16cid="http://schemas.microsoft.com/office/word/2016/wordml/cid" xmlns:w16se="http://schemas.microsoft.com/office/word/2015/wordml/symex" xmlns:wpg="http://schemas.microsoft.com/office/word/2010/wordprocessingGroup" xmlns:wpi="http://schemas.microsoft.com/office/word/2010/wordprocessingInk" xmlns:wne="http://schemas.microsoft.com/office/word/2006/wordml" xmlns:wps="http://schemas.microsoft.com/office/word/2010/wordprocessingShape" mc:Ignorable="w14 w15 w16se w16cid wp14">
   <w:abstractNum w:abstractNumId="0" w15:restartNumberingAfterBreak="0">
     <w:nsid w:val="1E5A0D41"/>
     <w:multiLevelType w:val="hybridMultilevel"/>
@@ -1758,7 +1543,7 @@
 </file>
 
 <file path=word/styles.xml><?xml version="1.0" encoding="utf-8"?>
-<w:styles xmlns:mc="http://schemas.openxmlformats.org/markup-compatibility/2006" xmlns:r="http://schemas.openxmlformats.org/officeDocument/2006/relationships" xmlns:w="http://schemas.openxmlformats.org/wordprocessingml/2006/main" xmlns:w14="http://schemas.microsoft.com/office/word/2010/wordml" xmlns:w15="http://schemas.microsoft.com/office/word/2012/wordml" xmlns:w16cex="http://schemas.microsoft.com/office/word/2018/wordml/cex" xmlns:w16cid="http://schemas.microsoft.com/office/word/2016/wordml/cid" xmlns:w16="http://schemas.microsoft.com/office/word/2018/wordml" xmlns:w16se="http://schemas.microsoft.com/office/word/2015/wordml/symex" mc:Ignorable="w14 w15 w16se w16cid w16 w16cex">
+<w:styles xmlns:mc="http://schemas.openxmlformats.org/markup-compatibility/2006" xmlns:r="http://schemas.openxmlformats.org/officeDocument/2006/relationships" xmlns:w="http://schemas.openxmlformats.org/wordprocessingml/2006/main" xmlns:w14="http://schemas.microsoft.com/office/word/2010/wordml" xmlns:w15="http://schemas.microsoft.com/office/word/2012/wordml" xmlns:w16cid="http://schemas.microsoft.com/office/word/2016/wordml/cid" xmlns:w16se="http://schemas.microsoft.com/office/word/2015/wordml/symex" mc:Ignorable="w14 w15 w16se w16cid">
   <w:docDefaults>
     <w:rPrDefault>
       <w:rPr>

</xml_diff>